<commit_message>
Meto en README.docx las capturas correspondientes al ejercicio 2
</commit_message>
<xml_diff>
--- a/README.doc.docx
+++ b/README.doc.docx
@@ -2,6 +2,67 @@
 <file path=word/document.xml><?xml version="1.0" encoding="utf-8"?>
 <w:document xmlns:wpc="http://schemas.microsoft.com/office/word/2010/wordprocessingCanvas" xmlns:cx="http://schemas.microsoft.com/office/drawing/2014/chartex" xmlns:mc="http://schemas.openxmlformats.org/markup-compatibility/2006" xmlns:o="urn:schemas-microsoft-com:office:office" xmlns:r="http://schemas.openxmlformats.org/officeDocument/2006/relationships" xmlns:m="http://schemas.openxmlformats.org/officeDocument/2006/math" xmlns:v="urn:schemas-microsoft-com:vml" xmlns:wp14="http://schemas.microsoft.com/office/word/2010/wordprocessingDrawing" xmlns:wp="http://schemas.openxmlformats.org/drawingml/2006/wordprocessingDrawing" xmlns:w10="urn:schemas-microsoft-com:office:word" xmlns:w="http://schemas.openxmlformats.org/wordprocessingml/2006/main" xmlns:w14="http://schemas.microsoft.com/office/word/2010/wordml" xmlns:w15="http://schemas.microsoft.com/office/word/2012/wordml" xmlns:w16se="http://schemas.microsoft.com/office/word/2015/wordml/symex" xmlns:wpg="http://schemas.microsoft.com/office/word/2010/wordprocessingGroup" xmlns:wpi="http://schemas.microsoft.com/office/word/2010/wordprocessingInk" xmlns:wne="http://schemas.microsoft.com/office/word/2006/wordml" xmlns:wps="http://schemas.microsoft.com/office/word/2010/wordprocessingShape" mc:Ignorable="w14 w15 w16se wp14">
   <w:body>
+    <w:p>
+      <w:r>
+        <w:t>EJERCICIO 1</w:t>
+      </w:r>
+    </w:p>
+    <w:p>
+      <w:r>
+        <w:rPr>
+          <w:noProof/>
+          <w:lang w:eastAsia="es-ES"/>
+        </w:rPr>
+        <w:drawing>
+          <wp:inline distT="0" distB="0" distL="0" distR="0">
+            <wp:extent cx="5400040" cy="3580979"/>
+            <wp:effectExtent l="0" t="0" r="0" b="635"/>
+            <wp:docPr id="1" name="Imagen 1" descr="1"/>
+            <wp:cNvGraphicFramePr>
+              <a:graphicFrameLocks xmlns:a="http://schemas.openxmlformats.org/drawingml/2006/main" noChangeAspect="1"/>
+            </wp:cNvGraphicFramePr>
+            <a:graphic xmlns:a="http://schemas.openxmlformats.org/drawingml/2006/main">
+              <a:graphicData uri="http://schemas.openxmlformats.org/drawingml/2006/picture">
+                <pic:pic xmlns:pic="http://schemas.openxmlformats.org/drawingml/2006/picture">
+                  <pic:nvPicPr>
+                    <pic:cNvPr id="0" name="Picture 11" descr="1"/>
+                    <pic:cNvPicPr>
+                      <a:picLocks noChangeAspect="1" noChangeArrowheads="1"/>
+                    </pic:cNvPicPr>
+                  </pic:nvPicPr>
+                  <pic:blipFill>
+                    <a:blip r:embed="rId6">
+                      <a:extLst>
+                        <a:ext uri="{28A0092B-C50C-407E-A947-70E740481C1C}">
+                          <a14:useLocalDpi xmlns:a14="http://schemas.microsoft.com/office/drawing/2010/main" val="0"/>
+                        </a:ext>
+                      </a:extLst>
+                    </a:blip>
+                    <a:srcRect/>
+                    <a:stretch>
+                      <a:fillRect/>
+                    </a:stretch>
+                  </pic:blipFill>
+                  <pic:spPr bwMode="auto">
+                    <a:xfrm>
+                      <a:off x="0" y="0"/>
+                      <a:ext cx="5400040" cy="3580979"/>
+                    </a:xfrm>
+                    <a:prstGeom prst="rect">
+                      <a:avLst/>
+                    </a:prstGeom>
+                    <a:noFill/>
+                    <a:ln>
+                      <a:noFill/>
+                    </a:ln>
+                  </pic:spPr>
+                </pic:pic>
+              </a:graphicData>
+            </a:graphic>
+          </wp:inline>
+        </w:drawing>
+      </w:r>
+    </w:p>
     <w:p>
       <w:r>
         <w:pict>
@@ -24,17 +85,8 @@
             <v:path o:extrusionok="f" gradientshapeok="t" o:connecttype="rect"/>
             <o:lock v:ext="edit" aspectratio="t"/>
           </v:shapetype>
-          <v:shape id="_x0000_i1025" type="#_x0000_t75" style="width:425.25pt;height:282pt">
-            <v:imagedata r:id="rId4" o:title="1"/>
-          </v:shape>
-        </w:pict>
-      </w:r>
-    </w:p>
-    <w:p>
-      <w:r>
-        <w:pict>
           <v:shape id="_x0000_i1026" type="#_x0000_t75" style="width:424.5pt;height:284.25pt">
-            <v:imagedata r:id="rId5" o:title="2"/>
+            <v:imagedata r:id="rId7" o:title="2"/>
           </v:shape>
         </w:pict>
       </w:r>
@@ -44,7 +96,7 @@
         <w:lastRenderedPageBreak/>
         <w:pict>
           <v:shape id="_x0000_i1027" type="#_x0000_t75" style="width:424.5pt;height:283.5pt">
-            <v:imagedata r:id="rId6" o:title="3"/>
+            <v:imagedata r:id="rId8" o:title="3"/>
           </v:shape>
         </w:pict>
       </w:r>
@@ -53,7 +105,7 @@
       <w:r>
         <w:pict>
           <v:shape id="_x0000_i1028" type="#_x0000_t75" style="width:403.5pt;height:109.5pt">
-            <v:imagedata r:id="rId7" o:title="4"/>
+            <v:imagedata r:id="rId9" o:title="4"/>
           </v:shape>
         </w:pict>
       </w:r>
@@ -62,7 +114,7 @@
       <w:r>
         <w:pict>
           <v:shape id="_x0000_i1029" type="#_x0000_t75" style="width:424.5pt;height:283.5pt">
-            <v:imagedata r:id="rId8" o:title="5"/>
+            <v:imagedata r:id="rId10" o:title="5"/>
           </v:shape>
         </w:pict>
       </w:r>
@@ -72,26 +124,60 @@
         <w:lastRenderedPageBreak/>
         <w:pict>
           <v:shape id="_x0000_i1030" type="#_x0000_t75" style="width:424.5pt;height:281.25pt">
-            <v:imagedata r:id="rId9" o:title="6"/>
+            <v:imagedata r:id="rId11" o:title="6"/>
           </v:shape>
         </w:pict>
       </w:r>
     </w:p>
+    <w:p/>
+    <w:p>
+      <w:r>
+        <w:t>EJERCICIO2</w:t>
+      </w:r>
+    </w:p>
+    <w:p>
+      <w:r>
+        <w:pict>
+          <v:shape id="_x0000_i1036" type="#_x0000_t75" style="width:425.25pt;height:282.75pt">
+            <v:imagedata r:id="rId12" o:title="9"/>
+          </v:shape>
+        </w:pict>
+      </w:r>
+    </w:p>
+    <w:p>
+      <w:r>
+        <w:lastRenderedPageBreak/>
+        <w:pict>
+          <v:shape id="_x0000_i1037" type="#_x0000_t75" style="width:424.5pt;height:280.5pt">
+            <v:imagedata r:id="rId13" o:title="10"/>
+          </v:shape>
+        </w:pict>
+      </w:r>
+    </w:p>
     <w:p>
       <w:bookmarkStart w:id="0" w:name="_GoBack"/>
       <w:bookmarkEnd w:id="0"/>
       <w:r>
+        <w:pict>
+          <v:shape id="_x0000_i1038" type="#_x0000_t75" style="width:424.5pt;height:282.75pt">
+            <v:imagedata r:id="rId14" o:title="11"/>
+          </v:shape>
+        </w:pict>
+      </w:r>
+    </w:p>
+    <w:p>
+      <w:r>
         <w:lastRenderedPageBreak/>
         <w:pict>
-          <v:shape id="_x0000_i1033" type="#_x0000_t75" style="width:424.5pt;height:282pt">
-            <v:imagedata r:id="rId10" o:title="7"/>
+          <v:shape id="_x0000_i1031" type="#_x0000_t75" style="width:424.5pt;height:282pt">
+            <v:imagedata r:id="rId15" o:title="7"/>
           </v:shape>
         </w:pict>
       </w:r>
       <w:r>
         <w:pict>
-          <v:shape id="_x0000_i1034" type="#_x0000_t75" style="width:424.5pt;height:282pt">
-            <v:imagedata r:id="rId11" o:title="8"/>
+          <v:shape id="_x0000_i1032" type="#_x0000_t75" style="width:424.5pt;height:282pt">
+            <v:imagedata r:id="rId16" o:title="8"/>
           </v:shape>
         </w:pict>
       </w:r>
@@ -104,6 +190,56 @@
     </w:sectPr>
   </w:body>
 </w:document>
+</file>
+
+<file path=word/endnotes.xml><?xml version="1.0" encoding="utf-8"?>
+<w:endnotes xmlns:wpc="http://schemas.microsoft.com/office/word/2010/wordprocessingCanvas" xmlns:cx="http://schemas.microsoft.com/office/drawing/2014/chartex" xmlns:mc="http://schemas.openxmlformats.org/markup-compatibility/2006" xmlns:o="urn:schemas-microsoft-com:office:office" xmlns:r="http://schemas.openxmlformats.org/officeDocument/2006/relationships" xmlns:m="http://schemas.openxmlformats.org/officeDocument/2006/math" xmlns:v="urn:schemas-microsoft-com:vml" xmlns:wp14="http://schemas.microsoft.com/office/word/2010/wordprocessingDrawing" xmlns:wp="http://schemas.openxmlformats.org/drawingml/2006/wordprocessingDrawing" xmlns:w10="urn:schemas-microsoft-com:office:word" xmlns:w="http://schemas.openxmlformats.org/wordprocessingml/2006/main" xmlns:w14="http://schemas.microsoft.com/office/word/2010/wordml" xmlns:w15="http://schemas.microsoft.com/office/word/2012/wordml" xmlns:w16se="http://schemas.microsoft.com/office/word/2015/wordml/symex" xmlns:wpg="http://schemas.microsoft.com/office/word/2010/wordprocessingGroup" xmlns:wpi="http://schemas.microsoft.com/office/word/2010/wordprocessingInk" xmlns:wne="http://schemas.microsoft.com/office/word/2006/wordml" xmlns:wps="http://schemas.microsoft.com/office/word/2010/wordprocessingShape" mc:Ignorable="w14 w15 w16se wp14">
+  <w:endnote w:type="separator" w:id="-1">
+    <w:p>
+      <w:pPr>
+        <w:spacing w:after="0" w:line="240" w:lineRule="auto"/>
+      </w:pPr>
+      <w:r>
+        <w:separator/>
+      </w:r>
+    </w:p>
+  </w:endnote>
+  <w:endnote w:type="continuationSeparator" w:id="0">
+    <w:p>
+      <w:pPr>
+        <w:spacing w:after="0" w:line="240" w:lineRule="auto"/>
+      </w:pPr>
+      <w:r>
+        <w:continuationSeparator/>
+      </w:r>
+    </w:p>
+  </w:endnote>
+</w:endnotes>
+</file>
+
+<file path=word/footnotes.xml><?xml version="1.0" encoding="utf-8"?>
+<w:footnotes xmlns:wpc="http://schemas.microsoft.com/office/word/2010/wordprocessingCanvas" xmlns:cx="http://schemas.microsoft.com/office/drawing/2014/chartex" xmlns:mc="http://schemas.openxmlformats.org/markup-compatibility/2006" xmlns:o="urn:schemas-microsoft-com:office:office" xmlns:r="http://schemas.openxmlformats.org/officeDocument/2006/relationships" xmlns:m="http://schemas.openxmlformats.org/officeDocument/2006/math" xmlns:v="urn:schemas-microsoft-com:vml" xmlns:wp14="http://schemas.microsoft.com/office/word/2010/wordprocessingDrawing" xmlns:wp="http://schemas.openxmlformats.org/drawingml/2006/wordprocessingDrawing" xmlns:w10="urn:schemas-microsoft-com:office:word" xmlns:w="http://schemas.openxmlformats.org/wordprocessingml/2006/main" xmlns:w14="http://schemas.microsoft.com/office/word/2010/wordml" xmlns:w15="http://schemas.microsoft.com/office/word/2012/wordml" xmlns:w16se="http://schemas.microsoft.com/office/word/2015/wordml/symex" xmlns:wpg="http://schemas.microsoft.com/office/word/2010/wordprocessingGroup" xmlns:wpi="http://schemas.microsoft.com/office/word/2010/wordprocessingInk" xmlns:wne="http://schemas.microsoft.com/office/word/2006/wordml" xmlns:wps="http://schemas.microsoft.com/office/word/2010/wordprocessingShape" mc:Ignorable="w14 w15 w16se wp14">
+  <w:footnote w:type="separator" w:id="-1">
+    <w:p>
+      <w:pPr>
+        <w:spacing w:after="0" w:line="240" w:lineRule="auto"/>
+      </w:pPr>
+      <w:r>
+        <w:separator/>
+      </w:r>
+    </w:p>
+  </w:footnote>
+  <w:footnote w:type="continuationSeparator" w:id="0">
+    <w:p>
+      <w:pPr>
+        <w:spacing w:after="0" w:line="240" w:lineRule="auto"/>
+      </w:pPr>
+      <w:r>
+        <w:continuationSeparator/>
+      </w:r>
+    </w:p>
+  </w:footnote>
+</w:footnotes>
 </file>
 
 <file path=word/styles.xml><?xml version="1.0" encoding="utf-8"?>
@@ -527,6 +663,50 @@
     <w:semiHidden/>
     <w:unhideWhenUsed/>
   </w:style>
+  <w:style w:type="paragraph" w:styleId="Encabezado">
+    <w:name w:val="header"/>
+    <w:basedOn w:val="Normal"/>
+    <w:link w:val="EncabezadoCar"/>
+    <w:uiPriority w:val="99"/>
+    <w:unhideWhenUsed/>
+    <w:rsid w:val="00A26C09"/>
+    <w:pPr>
+      <w:tabs>
+        <w:tab w:val="center" w:pos="4252"/>
+        <w:tab w:val="right" w:pos="8504"/>
+      </w:tabs>
+      <w:spacing w:after="0" w:line="240" w:lineRule="auto"/>
+    </w:pPr>
+  </w:style>
+  <w:style w:type="character" w:customStyle="1" w:styleId="EncabezadoCar">
+    <w:name w:val="Encabezado Car"/>
+    <w:basedOn w:val="Fuentedeprrafopredeter"/>
+    <w:link w:val="Encabezado"/>
+    <w:uiPriority w:val="99"/>
+    <w:rsid w:val="00A26C09"/>
+  </w:style>
+  <w:style w:type="paragraph" w:styleId="Piedepgina">
+    <w:name w:val="footer"/>
+    <w:basedOn w:val="Normal"/>
+    <w:link w:val="PiedepginaCar"/>
+    <w:uiPriority w:val="99"/>
+    <w:unhideWhenUsed/>
+    <w:rsid w:val="00A26C09"/>
+    <w:pPr>
+      <w:tabs>
+        <w:tab w:val="center" w:pos="4252"/>
+        <w:tab w:val="right" w:pos="8504"/>
+      </w:tabs>
+      <w:spacing w:after="0" w:line="240" w:lineRule="auto"/>
+    </w:pPr>
+  </w:style>
+  <w:style w:type="character" w:customStyle="1" w:styleId="PiedepginaCar">
+    <w:name w:val="Pie de página Car"/>
+    <w:basedOn w:val="Fuentedeprrafopredeter"/>
+    <w:link w:val="Piedepgina"/>
+    <w:uiPriority w:val="99"/>
+    <w:rsid w:val="00A26C09"/>
+  </w:style>
 </w:styles>
 </file>
 

</xml_diff>

<commit_message>
Modifico el fichero README.docx para adjuntar las capturas del ejercicio 3
</commit_message>
<xml_diff>
--- a/README.doc.docx
+++ b/README.doc.docx
@@ -85,7 +85,7 @@
             <v:path o:extrusionok="f" gradientshapeok="t" o:connecttype="rect"/>
             <o:lock v:ext="edit" aspectratio="t"/>
           </v:shapetype>
-          <v:shape id="_x0000_i1026" type="#_x0000_t75" style="width:424.5pt;height:284.25pt">
+          <v:shape id="_x0000_i1025" type="#_x0000_t75" style="width:424.5pt;height:284.25pt">
             <v:imagedata r:id="rId7" o:title="2"/>
           </v:shape>
         </w:pict>
@@ -95,7 +95,7 @@
       <w:r>
         <w:lastRenderedPageBreak/>
         <w:pict>
-          <v:shape id="_x0000_i1027" type="#_x0000_t75" style="width:424.5pt;height:283.5pt">
+          <v:shape id="_x0000_i1026" type="#_x0000_t75" style="width:424.5pt;height:283.5pt">
             <v:imagedata r:id="rId8" o:title="3"/>
           </v:shape>
         </w:pict>
@@ -104,7 +104,7 @@
     <w:p>
       <w:r>
         <w:pict>
-          <v:shape id="_x0000_i1028" type="#_x0000_t75" style="width:403.5pt;height:109.5pt">
+          <v:shape id="_x0000_i1027" type="#_x0000_t75" style="width:403.5pt;height:109.5pt">
             <v:imagedata r:id="rId9" o:title="4"/>
           </v:shape>
         </w:pict>
@@ -113,7 +113,7 @@
     <w:p>
       <w:r>
         <w:pict>
-          <v:shape id="_x0000_i1029" type="#_x0000_t75" style="width:424.5pt;height:283.5pt">
+          <v:shape id="_x0000_i1028" type="#_x0000_t75" style="width:424.5pt;height:283.5pt">
             <v:imagedata r:id="rId10" o:title="5"/>
           </v:shape>
         </w:pict>
@@ -123,7 +123,7 @@
       <w:r>
         <w:lastRenderedPageBreak/>
         <w:pict>
-          <v:shape id="_x0000_i1030" type="#_x0000_t75" style="width:424.5pt;height:281.25pt">
+          <v:shape id="_x0000_i1029" type="#_x0000_t75" style="width:424.5pt;height:281.25pt">
             <v:imagedata r:id="rId11" o:title="6"/>
           </v:shape>
         </w:pict>
@@ -138,7 +138,7 @@
     <w:p>
       <w:r>
         <w:pict>
-          <v:shape id="_x0000_i1036" type="#_x0000_t75" style="width:425.25pt;height:282.75pt">
+          <v:shape id="_x0000_i1030" type="#_x0000_t75" style="width:425.25pt;height:282.75pt">
             <v:imagedata r:id="rId12" o:title="9"/>
           </v:shape>
         </w:pict>
@@ -148,8 +148,73 @@
       <w:r>
         <w:lastRenderedPageBreak/>
         <w:pict>
-          <v:shape id="_x0000_i1037" type="#_x0000_t75" style="width:424.5pt;height:280.5pt">
+          <v:shape id="_x0000_i1031" type="#_x0000_t75" style="width:424.5pt;height:280.5pt">
             <v:imagedata r:id="rId13" o:title="10"/>
+          </v:shape>
+        </w:pict>
+      </w:r>
+    </w:p>
+    <w:p>
+      <w:r>
+        <w:pict>
+          <v:shape id="_x0000_i1032" type="#_x0000_t75" style="width:424.5pt;height:282.75pt">
+            <v:imagedata r:id="rId14" o:title="11"/>
+          </v:shape>
+        </w:pict>
+      </w:r>
+    </w:p>
+    <w:p>
+      <w:r>
+        <w:lastRenderedPageBreak/>
+        <w:pict>
+          <v:shape id="_x0000_i1033" type="#_x0000_t75" style="width:424.5pt;height:282pt">
+            <v:imagedata r:id="rId15" o:title="7"/>
+          </v:shape>
+        </w:pict>
+      </w:r>
+      <w:r>
+        <w:pict>
+          <v:shape id="_x0000_i1034" type="#_x0000_t75" style="width:424.5pt;height:282pt">
+            <v:imagedata r:id="rId16" o:title="8"/>
+          </v:shape>
+        </w:pict>
+      </w:r>
+    </w:p>
+    <w:p/>
+    <w:p/>
+    <w:p/>
+    <w:p/>
+    <w:p/>
+    <w:p>
+      <w:r>
+        <w:lastRenderedPageBreak/>
+        <w:t>EJERCICIO3</w:t>
+      </w:r>
+    </w:p>
+    <w:p>
+      <w:r>
+        <w:pict>
+          <v:shape id="_x0000_i1035" type="#_x0000_t75" style="width:424.5pt;height:282pt">
+            <v:imagedata r:id="rId17" o:title="12"/>
+          </v:shape>
+        </w:pict>
+      </w:r>
+    </w:p>
+    <w:p>
+      <w:r>
+        <w:pict>
+          <v:shape id="_x0000_i1036" type="#_x0000_t75" style="width:424.5pt;height:282pt">
+            <v:imagedata r:id="rId18" o:title="13"/>
+          </v:shape>
+        </w:pict>
+      </w:r>
+    </w:p>
+    <w:p>
+      <w:r>
+        <w:lastRenderedPageBreak/>
+        <w:pict>
+          <v:shape id="_x0000_i1037" type="#_x0000_t75" style="width:424.5pt;height:282pt">
+            <v:imagedata r:id="rId19" o:title="14"/>
           </v:shape>
         </w:pict>
       </w:r>
@@ -159,25 +224,8 @@
       <w:bookmarkEnd w:id="0"/>
       <w:r>
         <w:pict>
-          <v:shape id="_x0000_i1038" type="#_x0000_t75" style="width:424.5pt;height:282.75pt">
-            <v:imagedata r:id="rId14" o:title="11"/>
-          </v:shape>
-        </w:pict>
-      </w:r>
-    </w:p>
-    <w:p>
-      <w:r>
-        <w:lastRenderedPageBreak/>
-        <w:pict>
-          <v:shape id="_x0000_i1031" type="#_x0000_t75" style="width:424.5pt;height:282pt">
-            <v:imagedata r:id="rId15" o:title="7"/>
-          </v:shape>
-        </w:pict>
-      </w:r>
-      <w:r>
-        <w:pict>
-          <v:shape id="_x0000_i1032" type="#_x0000_t75" style="width:424.5pt;height:282pt">
-            <v:imagedata r:id="rId16" o:title="8"/>
+          <v:shape id="_x0000_i1038" type="#_x0000_t75" style="width:425.25pt;height:283.5pt">
+            <v:imagedata r:id="rId20" o:title="15"/>
           </v:shape>
         </w:pict>
       </w:r>

</xml_diff>

<commit_message>
Actualizo el fichero README.docx para incluir el comando de listado de ramas
</commit_message>
<xml_diff>
--- a/README.doc.docx
+++ b/README.doc.docx
@@ -220,15 +220,36 @@
       </w:r>
     </w:p>
     <w:p>
+      <w:r>
+        <w:pict>
+          <v:shape id="_x0000_i1038" type="#_x0000_t75" style="width:425.25pt;height:283.5pt">
+            <v:imagedata r:id="rId20" o:title="15"/>
+          </v:shape>
+        </w:pict>
+      </w:r>
+    </w:p>
+    <w:p/>
+    <w:p>
+      <w:r>
+        <w:t xml:space="preserve">EJERCICIO 4 </w:t>
+      </w:r>
+    </w:p>
+    <w:p>
+      <w:r>
+        <w:t xml:space="preserve">Para listar las ramas usamos le comando  </w:t>
+      </w:r>
+      <w:r>
+        <w:rPr>
+          <w:rFonts w:ascii="Courier New" w:hAnsi="Courier New" w:cs="Courier New"/>
+          <w:color w:val="C7254E"/>
+          <w:sz w:val="28"/>
+          <w:szCs w:val="28"/>
+          <w:shd w:val="clear" w:color="auto" w:fill="F8F8F8"/>
+        </w:rPr>
+        <w:t>git log --graph --oneline</w:t>
+      </w:r>
       <w:bookmarkStart w:id="0" w:name="_GoBack"/>
       <w:bookmarkEnd w:id="0"/>
-      <w:r>
-        <w:pict>
-          <v:shape id="_x0000_i1038" type="#_x0000_t75" style="width:425.25pt;height:283.5pt">
-            <v:imagedata r:id="rId20" o:title="15"/>
-          </v:shape>
-        </w:pict>
-      </w:r>
     </w:p>
     <w:sectPr>
       <w:pgSz w:w="11906" w:h="16838"/>

</xml_diff>

<commit_message>
Actualizo el fichero README.docx con las capturas del ejercicio 4 y pusheo
</commit_message>
<xml_diff>
--- a/README.doc.docx
+++ b/README.doc.docx
@@ -187,12 +187,12 @@
     <w:p/>
     <w:p>
       <w:r>
+        <w:t>EJERCICIO3</w:t>
+      </w:r>
+    </w:p>
+    <w:p>
+      <w:r>
         <w:lastRenderedPageBreak/>
-        <w:t>EJERCICIO3</w:t>
-      </w:r>
-    </w:p>
-    <w:p>
-      <w:r>
         <w:pict>
           <v:shape id="_x0000_i1035" type="#_x0000_t75" style="width:424.5pt;height:282pt">
             <v:imagedata r:id="rId17" o:title="12"/>
@@ -235,10 +235,7 @@
       </w:r>
     </w:p>
     <w:p>
-      <w:r>
-        <w:t xml:space="preserve">Para listar las ramas usamos le comando  </w:t>
-      </w:r>
-      <w:r>
+      <w:pPr>
         <w:rPr>
           <w:rFonts w:ascii="Courier New" w:hAnsi="Courier New" w:cs="Courier New"/>
           <w:color w:val="C7254E"/>
@@ -246,10 +243,95 @@
           <w:szCs w:val="28"/>
           <w:shd w:val="clear" w:color="auto" w:fill="F8F8F8"/>
         </w:rPr>
-        <w:t>git log --graph --oneline</w:t>
-      </w:r>
+      </w:pPr>
+      <w:r>
+        <w:t xml:space="preserve">Para listar las ramas usamos le comando  </w:t>
+      </w:r>
+      <w:r>
+        <w:rPr>
+          <w:rFonts w:ascii="Courier New" w:hAnsi="Courier New" w:cs="Courier New"/>
+          <w:color w:val="C7254E"/>
+          <w:sz w:val="28"/>
+          <w:szCs w:val="28"/>
+          <w:shd w:val="clear" w:color="auto" w:fill="F8F8F8"/>
+        </w:rPr>
+        <w:t xml:space="preserve">git log --graph </w:t>
+      </w:r>
+      <w:r>
+        <w:rPr>
+          <w:rFonts w:ascii="Courier New" w:hAnsi="Courier New" w:cs="Courier New"/>
+          <w:color w:val="C7254E"/>
+          <w:sz w:val="28"/>
+          <w:szCs w:val="28"/>
+          <w:shd w:val="clear" w:color="auto" w:fill="F8F8F8"/>
+        </w:rPr>
+        <w:t>–</w:t>
+      </w:r>
+      <w:r>
+        <w:rPr>
+          <w:rFonts w:ascii="Courier New" w:hAnsi="Courier New" w:cs="Courier New"/>
+          <w:color w:val="C7254E"/>
+          <w:sz w:val="28"/>
+          <w:szCs w:val="28"/>
+          <w:shd w:val="clear" w:color="auto" w:fill="F8F8F8"/>
+        </w:rPr>
+        <w:t>oneline</w:t>
+      </w:r>
+    </w:p>
+    <w:p>
+      <w:pPr>
+        <w:rPr>
+          <w:rFonts w:ascii="Courier New" w:hAnsi="Courier New" w:cs="Courier New"/>
+          <w:color w:val="C7254E"/>
+          <w:sz w:val="28"/>
+          <w:szCs w:val="28"/>
+          <w:shd w:val="clear" w:color="auto" w:fill="F8F8F8"/>
+        </w:rPr>
+      </w:pPr>
+    </w:p>
+    <w:p>
+      <w:pPr>
+        <w:rPr>
+          <w:rFonts w:ascii="Courier New" w:hAnsi="Courier New" w:cs="Courier New"/>
+          <w:color w:val="C7254E"/>
+          <w:sz w:val="28"/>
+          <w:szCs w:val="28"/>
+          <w:shd w:val="clear" w:color="auto" w:fill="F8F8F8"/>
+        </w:rPr>
+      </w:pPr>
+      <w:r>
+        <w:rPr>
+          <w:rFonts w:ascii="Courier New" w:hAnsi="Courier New" w:cs="Courier New"/>
+          <w:color w:val="C7254E"/>
+          <w:sz w:val="28"/>
+          <w:szCs w:val="28"/>
+          <w:shd w:val="clear" w:color="auto" w:fill="F8F8F8"/>
+        </w:rPr>
+        <w:lastRenderedPageBreak/>
+        <w:pict>
+          <v:shape id="_x0000_i1041" type="#_x0000_t75" style="width:424.5pt;height:281.25pt">
+            <v:imagedata r:id="rId21" o:title="16"/>
+          </v:shape>
+        </w:pict>
+      </w:r>
+    </w:p>
+    <w:p>
       <w:bookmarkStart w:id="0" w:name="_GoBack"/>
       <w:bookmarkEnd w:id="0"/>
+      <w:r>
+        <w:rPr>
+          <w:rFonts w:ascii="Courier New" w:hAnsi="Courier New" w:cs="Courier New"/>
+          <w:color w:val="C7254E"/>
+          <w:sz w:val="28"/>
+          <w:szCs w:val="28"/>
+          <w:shd w:val="clear" w:color="auto" w:fill="F8F8F8"/>
+        </w:rPr>
+        <w:pict>
+          <v:shape id="_x0000_i1042" type="#_x0000_t75" style="width:424.5pt;height:292.5pt">
+            <v:imagedata r:id="rId22" o:title="17"/>
+          </v:shape>
+        </w:pict>
+      </w:r>
     </w:p>
     <w:sectPr>
       <w:pgSz w:w="11906" w:h="16838"/>

</xml_diff>